<commit_message>
Relación de recursos que no van 10_14
Relación de recursos que no van 10_14
</commit_message>
<xml_diff>
--- a/fuentes/contenidos/grado10/guion14/CN_10_14_CO.docx
+++ b/fuentes/contenidos/grado10/guion14/CN_10_14_CO.docx
@@ -181,27 +181,7 @@
                 <w:szCs w:val="22"/>
                 <w:lang w:val="es-MX"/>
               </w:rPr>
-              <w:t xml:space="preserve">El humo que observas en un incendio se esparce rápidamente  debido la velocidad </w:t>
-            </w:r>
-            <w:r>
-              <w:rPr>
-                <w:rFonts w:ascii="Arial Unicode MS" w:eastAsia="Arial Unicode MS" w:hAnsi="Arial Unicode MS" w:cs="Arial Unicode MS"/>
-                <w:sz w:val="22"/>
-                <w:szCs w:val="22"/>
-                <w:lang w:val="es-MX"/>
-              </w:rPr>
-              <w:t xml:space="preserve">en la que se mueven </w:t>
-            </w:r>
-            <w:bookmarkStart w:id="0" w:name="_GoBack"/>
-            <w:bookmarkEnd w:id="0"/>
-            <w:r>
-              <w:rPr>
-                <w:rFonts w:ascii="Arial Unicode MS" w:eastAsia="Arial Unicode MS" w:hAnsi="Arial Unicode MS" w:cs="Arial Unicode MS"/>
-                <w:sz w:val="22"/>
-                <w:szCs w:val="22"/>
-                <w:lang w:val="es-MX"/>
-              </w:rPr>
-              <w:t xml:space="preserve">sus partículas. </w:t>
+              <w:t xml:space="preserve">El humo que observas en un incendio se esparce rápidamente  debido la velocidad en la que se mueven sus partículas. </w:t>
             </w:r>
             <w:r>
               <w:rPr>
@@ -5721,7 +5701,7 @@
                 <v:shape id="_x0000_i1025" type="#_x0000_t75" style="width:336.75pt;height:159pt" o:ole="">
                   <v:imagedata r:id="rId15" o:title=""/>
                 </v:shape>
-                <o:OLEObject Type="Embed" ProgID="PBrush" ShapeID="_x0000_i1025" DrawAspect="Content" ObjectID="_1523705898" r:id="rId16"/>
+                <o:OLEObject Type="Embed" ProgID="PBrush" ShapeID="_x0000_i1025" DrawAspect="Content" ObjectID="_1523727125" r:id="rId16"/>
               </w:object>
             </w:r>
           </w:p>
@@ -6281,7 +6261,7 @@
                 <v:shape id="_x0000_i1026" type="#_x0000_t75" style="width:358.5pt;height:218.25pt" o:ole="">
                   <v:imagedata r:id="rId17" o:title=""/>
                 </v:shape>
-                <o:OLEObject Type="Embed" ProgID="PBrush" ShapeID="_x0000_i1026" DrawAspect="Content" ObjectID="_1523705899" r:id="rId18"/>
+                <o:OLEObject Type="Embed" ProgID="PBrush" ShapeID="_x0000_i1026" DrawAspect="Content" ObjectID="_1523727126" r:id="rId18"/>
               </w:object>
             </w:r>
           </w:p>
@@ -11986,17 +11966,6 @@
             <w:shd w:val="clear" w:color="auto" w:fill="auto"/>
           </w:tcPr>
           <w:p>
-            <w:pPr>
-              <w:spacing w:after="0"/>
-              <w:jc w:val="both"/>
-              <w:rPr>
-                <w:rFonts w:ascii="Arial Unicode MS" w:eastAsia="Arial Unicode MS" w:hAnsi="Arial Unicode MS" w:cs="Arial Unicode MS"/>
-                <w:b/>
-                <w:color w:val="000000"/>
-                <w:sz w:val="22"/>
-                <w:szCs w:val="22"/>
-              </w:rPr>
-            </w:pPr>
             <w:r>
               <w:rPr>
                 <w:rFonts w:ascii="Arial Unicode MS" w:eastAsia="Arial Unicode MS" w:hAnsi="Arial Unicode MS" w:cs="Arial Unicode MS"/>
@@ -12031,8 +12000,39 @@
                 <w:sz w:val="22"/>
                 <w:szCs w:val="22"/>
               </w:rPr>
-              <w:t>40</w:t>
-            </w:r>
+              <w:t>5</w:t>
+            </w:r>
+            <w:r>
+              <w:rPr>
+                <w:rFonts w:ascii="Arial Unicode MS" w:eastAsia="Arial Unicode MS" w:hAnsi="Arial Unicode MS" w:cs="Arial Unicode MS"/>
+                <w:color w:val="000000"/>
+                <w:sz w:val="22"/>
+                <w:szCs w:val="22"/>
+              </w:rPr>
+              <w:t>0</w:t>
+            </w:r>
+            <w:r>
+              <w:rPr>
+                <w:rFonts w:ascii="Arial Unicode MS" w:eastAsia="Arial Unicode MS" w:hAnsi="Arial Unicode MS" w:cs="Arial Unicode MS"/>
+                <w:color w:val="000000"/>
+                <w:sz w:val="22"/>
+                <w:szCs w:val="22"/>
+              </w:rPr>
+              <w:t xml:space="preserve"> </w:t>
+            </w:r>
+            <w:bookmarkStart w:id="0" w:name="_GoBack"/>
+            <w:r>
+              <w:rPr>
+                <w:rFonts w:ascii="Arial Unicode MS" w:eastAsia="Arial Unicode MS" w:hAnsi="Arial Unicode MS" w:cs="Arial Unicode MS"/>
+                <w:color w:val="000000"/>
+                <w:sz w:val="22"/>
+                <w:szCs w:val="22"/>
+                <w:highlight w:val="red"/>
+                <w:lang w:val="es-MX"/>
+              </w:rPr>
+              <w:t>(NO VA ESTE RECURSO)</w:t>
+            </w:r>
+            <w:bookmarkEnd w:id="0"/>
           </w:p>
         </w:tc>
       </w:tr>
@@ -16845,7 +16845,7 @@
                 <v:shape id="_x0000_i1027" type="#_x0000_t75" style="width:264.75pt;height:287.25pt" o:ole="">
                   <v:imagedata r:id="rId24" o:title=""/>
                 </v:shape>
-                <o:OLEObject Type="Embed" ProgID="PBrush" ShapeID="_x0000_i1027" DrawAspect="Content" ObjectID="_1523705900" r:id="rId25"/>
+                <o:OLEObject Type="Embed" ProgID="PBrush" ShapeID="_x0000_i1027" DrawAspect="Content" ObjectID="_1523727127" r:id="rId25"/>
               </w:object>
             </w:r>
           </w:p>
@@ -19289,7 +19289,7 @@
                 <v:shape id="_x0000_i1028" type="#_x0000_t75" style="width:274.5pt;height:117.75pt" o:ole="">
                   <v:imagedata r:id="rId30" o:title=""/>
                 </v:shape>
-                <o:OLEObject Type="Embed" ProgID="PBrush" ShapeID="_x0000_i1028" DrawAspect="Content" ObjectID="_1523705901" r:id="rId31"/>
+                <o:OLEObject Type="Embed" ProgID="PBrush" ShapeID="_x0000_i1028" DrawAspect="Content" ObjectID="_1523727128" r:id="rId31"/>
               </w:object>
             </w:r>
           </w:p>
@@ -21322,7 +21322,7 @@
                 <v:shape id="_x0000_i1029" type="#_x0000_t75" style="width:357.75pt;height:210pt" o:ole="">
                   <v:imagedata r:id="rId36" o:title=""/>
                 </v:shape>
-                <o:OLEObject Type="Embed" ProgID="PBrush" ShapeID="_x0000_i1029" DrawAspect="Content" ObjectID="_1523705902" r:id="rId37"/>
+                <o:OLEObject Type="Embed" ProgID="PBrush" ShapeID="_x0000_i1029" DrawAspect="Content" ObjectID="_1523727129" r:id="rId37"/>
               </w:object>
             </w:r>
           </w:p>
@@ -27847,17 +27847,6 @@
             <w:shd w:val="clear" w:color="auto" w:fill="auto"/>
           </w:tcPr>
           <w:p>
-            <w:pPr>
-              <w:spacing w:after="0"/>
-              <w:jc w:val="both"/>
-              <w:rPr>
-                <w:rFonts w:ascii="Arial Unicode MS" w:eastAsia="Arial Unicode MS" w:hAnsi="Arial Unicode MS" w:cs="Arial Unicode MS"/>
-                <w:b/>
-                <w:color w:val="000000"/>
-                <w:sz w:val="22"/>
-                <w:szCs w:val="22"/>
-              </w:rPr>
-            </w:pPr>
             <w:r>
               <w:rPr>
                 <w:rFonts w:ascii="Arial Unicode MS" w:eastAsia="Arial Unicode MS" w:hAnsi="Arial Unicode MS" w:cs="Arial Unicode MS"/>
@@ -27902,6 +27891,26 @@
                 <w:szCs w:val="22"/>
               </w:rPr>
               <w:t>0</w:t>
+            </w:r>
+            <w:r>
+              <w:rPr>
+                <w:rFonts w:ascii="Arial Unicode MS" w:eastAsia="Arial Unicode MS" w:hAnsi="Arial Unicode MS" w:cs="Arial Unicode MS"/>
+                <w:color w:val="000000"/>
+                <w:sz w:val="22"/>
+                <w:szCs w:val="22"/>
+              </w:rPr>
+              <w:t xml:space="preserve"> </w:t>
+            </w:r>
+            <w:r>
+              <w:rPr>
+                <w:rFonts w:ascii="Arial Unicode MS" w:eastAsia="Arial Unicode MS" w:hAnsi="Arial Unicode MS" w:cs="Arial Unicode MS"/>
+                <w:color w:val="000000"/>
+                <w:sz w:val="22"/>
+                <w:szCs w:val="22"/>
+                <w:highlight w:val="red"/>
+                <w:lang w:val="es-MX"/>
+              </w:rPr>
+              <w:t>(NO VA ESTE RECURSO)</w:t>
             </w:r>
           </w:p>
         </w:tc>
@@ -27958,6 +27967,14 @@
                 <w:szCs w:val="22"/>
               </w:rPr>
               <w:t>¿Qué ley aplicar?</w:t>
+            </w:r>
+            <w:r>
+              <w:rPr>
+                <w:rFonts w:ascii="Arial Unicode MS" w:eastAsia="Arial Unicode MS" w:hAnsi="Arial Unicode MS" w:cs="Arial Unicode MS"/>
+                <w:sz w:val="22"/>
+                <w:szCs w:val="22"/>
+              </w:rPr>
+              <w:t xml:space="preserve"> </w:t>
             </w:r>
           </w:p>
         </w:tc>
@@ -28140,17 +28157,6 @@
             <w:shd w:val="clear" w:color="auto" w:fill="auto"/>
           </w:tcPr>
           <w:p>
-            <w:pPr>
-              <w:spacing w:after="0"/>
-              <w:jc w:val="both"/>
-              <w:rPr>
-                <w:rFonts w:ascii="Arial Unicode MS" w:eastAsia="Arial Unicode MS" w:hAnsi="Arial Unicode MS" w:cs="Arial Unicode MS"/>
-                <w:b/>
-                <w:color w:val="000000"/>
-                <w:sz w:val="22"/>
-                <w:szCs w:val="22"/>
-              </w:rPr>
-            </w:pPr>
             <w:r>
               <w:rPr>
                 <w:rFonts w:ascii="Arial Unicode MS" w:eastAsia="Arial Unicode MS" w:hAnsi="Arial Unicode MS" w:cs="Arial Unicode MS"/>
@@ -28195,6 +28201,26 @@
                 <w:szCs w:val="22"/>
               </w:rPr>
               <w:t>0</w:t>
+            </w:r>
+            <w:r>
+              <w:rPr>
+                <w:rFonts w:ascii="Arial Unicode MS" w:eastAsia="Arial Unicode MS" w:hAnsi="Arial Unicode MS" w:cs="Arial Unicode MS"/>
+                <w:color w:val="000000"/>
+                <w:sz w:val="22"/>
+                <w:szCs w:val="22"/>
+              </w:rPr>
+              <w:t xml:space="preserve">  </w:t>
+            </w:r>
+            <w:r>
+              <w:rPr>
+                <w:rFonts w:ascii="Arial Unicode MS" w:eastAsia="Arial Unicode MS" w:hAnsi="Arial Unicode MS" w:cs="Arial Unicode MS"/>
+                <w:color w:val="000000"/>
+                <w:sz w:val="22"/>
+                <w:szCs w:val="22"/>
+                <w:highlight w:val="red"/>
+                <w:lang w:val="es-MX"/>
+              </w:rPr>
+              <w:t>(NO VA ESTE RECURSO)</w:t>
             </w:r>
           </w:p>
         </w:tc>
@@ -32804,17 +32830,6 @@
             <w:shd w:val="clear" w:color="auto" w:fill="auto"/>
           </w:tcPr>
           <w:p>
-            <w:pPr>
-              <w:spacing w:after="0"/>
-              <w:jc w:val="both"/>
-              <w:rPr>
-                <w:rFonts w:ascii="Arial Unicode MS" w:eastAsia="Arial Unicode MS" w:hAnsi="Arial Unicode MS" w:cs="Arial Unicode MS"/>
-                <w:b/>
-                <w:color w:val="000000"/>
-                <w:sz w:val="22"/>
-                <w:szCs w:val="22"/>
-              </w:rPr>
-            </w:pPr>
             <w:r>
               <w:rPr>
                 <w:rFonts w:ascii="Arial Unicode MS" w:eastAsia="Arial Unicode MS" w:hAnsi="Arial Unicode MS" w:cs="Arial Unicode MS"/>
@@ -32859,6 +32874,26 @@
                 <w:szCs w:val="22"/>
               </w:rPr>
               <w:t>0</w:t>
+            </w:r>
+            <w:r>
+              <w:rPr>
+                <w:rFonts w:ascii="Arial Unicode MS" w:eastAsia="Arial Unicode MS" w:hAnsi="Arial Unicode MS" w:cs="Arial Unicode MS"/>
+                <w:color w:val="000000"/>
+                <w:sz w:val="22"/>
+                <w:szCs w:val="22"/>
+              </w:rPr>
+              <w:t xml:space="preserve"> </w:t>
+            </w:r>
+            <w:r>
+              <w:rPr>
+                <w:rFonts w:ascii="Arial Unicode MS" w:eastAsia="Arial Unicode MS" w:hAnsi="Arial Unicode MS" w:cs="Arial Unicode MS"/>
+                <w:color w:val="000000"/>
+                <w:sz w:val="22"/>
+                <w:szCs w:val="22"/>
+                <w:highlight w:val="red"/>
+                <w:lang w:val="es-MX"/>
+              </w:rPr>
+              <w:t>(NO VA ESTE RECURSO)</w:t>
             </w:r>
           </w:p>
         </w:tc>
@@ -33115,17 +33150,6 @@
             <w:shd w:val="clear" w:color="auto" w:fill="auto"/>
           </w:tcPr>
           <w:p>
-            <w:pPr>
-              <w:spacing w:after="0"/>
-              <w:jc w:val="both"/>
-              <w:rPr>
-                <w:rFonts w:ascii="Arial Unicode MS" w:eastAsia="Arial Unicode MS" w:hAnsi="Arial Unicode MS" w:cs="Arial Unicode MS"/>
-                <w:b/>
-                <w:color w:val="000000"/>
-                <w:sz w:val="22"/>
-                <w:szCs w:val="22"/>
-              </w:rPr>
-            </w:pPr>
             <w:r>
               <w:rPr>
                 <w:rFonts w:ascii="Arial Unicode MS" w:eastAsia="Arial Unicode MS" w:hAnsi="Arial Unicode MS" w:cs="Arial Unicode MS"/>
@@ -33179,6 +33203,26 @@
                 <w:szCs w:val="22"/>
               </w:rPr>
               <w:t>0</w:t>
+            </w:r>
+            <w:r>
+              <w:rPr>
+                <w:rFonts w:ascii="Arial Unicode MS" w:eastAsia="Arial Unicode MS" w:hAnsi="Arial Unicode MS" w:cs="Arial Unicode MS"/>
+                <w:color w:val="000000"/>
+                <w:sz w:val="22"/>
+                <w:szCs w:val="22"/>
+              </w:rPr>
+              <w:t xml:space="preserve"> </w:t>
+            </w:r>
+            <w:r>
+              <w:rPr>
+                <w:rFonts w:ascii="Arial Unicode MS" w:eastAsia="Arial Unicode MS" w:hAnsi="Arial Unicode MS" w:cs="Arial Unicode MS"/>
+                <w:color w:val="000000"/>
+                <w:sz w:val="22"/>
+                <w:szCs w:val="22"/>
+                <w:highlight w:val="red"/>
+                <w:lang w:val="es-MX"/>
+              </w:rPr>
+              <w:t>(NO VA ESTE RECURSO)</w:t>
             </w:r>
           </w:p>
         </w:tc>
@@ -33723,7 +33767,6 @@
           <w:rFonts w:ascii="Arial" w:hAnsi="Arial" w:cs="Arial"/>
           <w:highlight w:val="yellow"/>
         </w:rPr>
-        <w:lastRenderedPageBreak/>
         <w:t>[SECCIÓN 1</w:t>
       </w:r>
       <w:r>
@@ -38834,17 +38877,6 @@
             <w:shd w:val="clear" w:color="auto" w:fill="auto"/>
           </w:tcPr>
           <w:p>
-            <w:pPr>
-              <w:spacing w:after="0"/>
-              <w:jc w:val="both"/>
-              <w:rPr>
-                <w:rFonts w:ascii="Arial Unicode MS" w:eastAsia="Arial Unicode MS" w:hAnsi="Arial Unicode MS" w:cs="Arial Unicode MS"/>
-                <w:b/>
-                <w:color w:val="000000"/>
-                <w:sz w:val="22"/>
-                <w:szCs w:val="22"/>
-              </w:rPr>
-            </w:pPr>
             <w:r>
               <w:rPr>
                 <w:rFonts w:ascii="Arial Unicode MS" w:eastAsia="Arial Unicode MS" w:hAnsi="Arial Unicode MS" w:cs="Arial Unicode MS"/>
@@ -38889,6 +38921,26 @@
                 <w:szCs w:val="22"/>
               </w:rPr>
               <w:t>0</w:t>
+            </w:r>
+            <w:r>
+              <w:rPr>
+                <w:rFonts w:ascii="Arial Unicode MS" w:eastAsia="Arial Unicode MS" w:hAnsi="Arial Unicode MS" w:cs="Arial Unicode MS"/>
+                <w:color w:val="000000"/>
+                <w:sz w:val="22"/>
+                <w:szCs w:val="22"/>
+              </w:rPr>
+              <w:t xml:space="preserve"> </w:t>
+            </w:r>
+            <w:r>
+              <w:rPr>
+                <w:rFonts w:ascii="Arial Unicode MS" w:eastAsia="Arial Unicode MS" w:hAnsi="Arial Unicode MS" w:cs="Arial Unicode MS"/>
+                <w:color w:val="000000"/>
+                <w:sz w:val="22"/>
+                <w:szCs w:val="22"/>
+                <w:highlight w:val="red"/>
+                <w:lang w:val="es-MX"/>
+              </w:rPr>
+              <w:t>(NO VA ESTE RECURSO)</w:t>
             </w:r>
           </w:p>
         </w:tc>
@@ -39710,7 +39762,6 @@
                 <w:rFonts w:ascii="Arial" w:hAnsi="Arial" w:cs="Arial"/>
                 <w:b/>
               </w:rPr>
-              <w:lastRenderedPageBreak/>
               <w:t>Recuerda</w:t>
             </w:r>
           </w:p>
@@ -39972,17 +40023,6 @@
             <w:shd w:val="clear" w:color="auto" w:fill="auto"/>
           </w:tcPr>
           <w:p>
-            <w:pPr>
-              <w:spacing w:after="0"/>
-              <w:jc w:val="both"/>
-              <w:rPr>
-                <w:rFonts w:ascii="Arial Unicode MS" w:eastAsia="Arial Unicode MS" w:hAnsi="Arial Unicode MS" w:cs="Arial Unicode MS"/>
-                <w:b/>
-                <w:color w:val="000000"/>
-                <w:sz w:val="22"/>
-                <w:szCs w:val="22"/>
-              </w:rPr>
-            </w:pPr>
             <w:r>
               <w:rPr>
                 <w:rFonts w:ascii="Arial Unicode MS" w:eastAsia="Arial Unicode MS" w:hAnsi="Arial Unicode MS" w:cs="Arial Unicode MS"/>
@@ -40018,6 +40058,26 @@
                 <w:szCs w:val="22"/>
               </w:rPr>
               <w:t>220</w:t>
+            </w:r>
+            <w:r>
+              <w:rPr>
+                <w:rFonts w:ascii="Arial Unicode MS" w:eastAsia="Arial Unicode MS" w:hAnsi="Arial Unicode MS" w:cs="Arial Unicode MS"/>
+                <w:color w:val="000000"/>
+                <w:sz w:val="22"/>
+                <w:szCs w:val="22"/>
+              </w:rPr>
+              <w:t xml:space="preserve"> </w:t>
+            </w:r>
+            <w:r>
+              <w:rPr>
+                <w:rFonts w:ascii="Arial Unicode MS" w:eastAsia="Arial Unicode MS" w:hAnsi="Arial Unicode MS" w:cs="Arial Unicode MS"/>
+                <w:color w:val="000000"/>
+                <w:sz w:val="22"/>
+                <w:szCs w:val="22"/>
+                <w:highlight w:val="red"/>
+                <w:lang w:val="es-MX"/>
+              </w:rPr>
+              <w:t>(NO VA ESTE RECURSO)</w:t>
             </w:r>
           </w:p>
         </w:tc>
@@ -41097,6 +41157,7 @@
               <w:rPr>
                 <w:rFonts w:ascii="Arial" w:hAnsi="Arial" w:cs="Arial"/>
               </w:rPr>
+              <w:lastRenderedPageBreak/>
               <w:t>CN_10_14_formula</w:t>
             </w:r>
             <w:r>
@@ -41156,7 +41217,6 @@
                 <w:color w:val="FF0000"/>
                 <w:lang w:val="es-CO" w:eastAsia="es-CO"/>
               </w:rPr>
-              <w:lastRenderedPageBreak/>
               <w:drawing>
                 <wp:inline distT="0" distB="0" distL="0" distR="0" wp14:anchorId="02F5157E" wp14:editId="70EC04DB">
                   <wp:extent cx="2714625" cy="1390650"/>
@@ -41783,6 +41843,7 @@
           <w:szCs w:val="22"/>
           <w:lang w:val="es-CO"/>
         </w:rPr>
+        <w:lastRenderedPageBreak/>
         <w:t xml:space="preserve">Los </w:t>
       </w:r>
       <w:r>
@@ -41924,7 +41985,6 @@
           <w:szCs w:val="22"/>
           <w:lang w:val="es-CO"/>
         </w:rPr>
-        <w:lastRenderedPageBreak/>
         <w:t>A presiones elevadas aumenta la densidad de los gases, pues las partículas se encuentran muy cerca, lo cual afecta el movimiento</w:t>
       </w:r>
       <w:r>
@@ -43204,6 +43264,7 @@
                 <w:sz w:val="22"/>
                 <w:szCs w:val="22"/>
               </w:rPr>
+              <w:lastRenderedPageBreak/>
               <w:t>Título</w:t>
             </w:r>
           </w:p>
@@ -43214,16 +43275,6 @@
             <w:shd w:val="clear" w:color="auto" w:fill="auto"/>
           </w:tcPr>
           <w:p>
-            <w:pPr>
-              <w:spacing w:after="0"/>
-              <w:jc w:val="both"/>
-              <w:rPr>
-                <w:rFonts w:ascii="Arial Unicode MS" w:eastAsia="Arial Unicode MS" w:hAnsi="Arial Unicode MS" w:cs="Arial Unicode MS"/>
-                <w:color w:val="000000"/>
-                <w:sz w:val="22"/>
-                <w:szCs w:val="22"/>
-              </w:rPr>
-            </w:pPr>
             <w:r>
               <w:rPr>
                 <w:rFonts w:ascii="Arial Unicode MS" w:eastAsia="Arial Unicode MS" w:hAnsi="Arial Unicode MS" w:cs="Arial Unicode MS"/>
@@ -43231,6 +43282,25 @@
                 <w:szCs w:val="22"/>
               </w:rPr>
               <w:t>Competencia: formación de cristales</w:t>
+            </w:r>
+            <w:r>
+              <w:rPr>
+                <w:rFonts w:ascii="Arial Unicode MS" w:eastAsia="Arial Unicode MS" w:hAnsi="Arial Unicode MS" w:cs="Arial Unicode MS"/>
+                <w:sz w:val="22"/>
+                <w:szCs w:val="22"/>
+              </w:rPr>
+              <w:t xml:space="preserve"> </w:t>
+            </w:r>
+            <w:r>
+              <w:rPr>
+                <w:rFonts w:ascii="Arial Unicode MS" w:eastAsia="Arial Unicode MS" w:hAnsi="Arial Unicode MS" w:cs="Arial Unicode MS"/>
+                <w:color w:val="000000"/>
+                <w:sz w:val="22"/>
+                <w:szCs w:val="22"/>
+                <w:highlight w:val="red"/>
+                <w:lang w:val="es-MX"/>
+              </w:rPr>
+              <w:t>(NO VA ESTE RECURSO)</w:t>
             </w:r>
           </w:p>
         </w:tc>
@@ -43388,17 +43458,6 @@
             <w:shd w:val="clear" w:color="auto" w:fill="auto"/>
           </w:tcPr>
           <w:p>
-            <w:pPr>
-              <w:spacing w:after="0"/>
-              <w:jc w:val="both"/>
-              <w:rPr>
-                <w:rFonts w:ascii="Arial Unicode MS" w:eastAsia="Arial Unicode MS" w:hAnsi="Arial Unicode MS" w:cs="Arial Unicode MS"/>
-                <w:b/>
-                <w:color w:val="000000"/>
-                <w:sz w:val="22"/>
-                <w:szCs w:val="22"/>
-              </w:rPr>
-            </w:pPr>
             <w:r>
               <w:rPr>
                 <w:rFonts w:ascii="Arial Unicode MS" w:eastAsia="Arial Unicode MS" w:hAnsi="Arial Unicode MS" w:cs="Arial Unicode MS"/>
@@ -43443,6 +43502,26 @@
                 <w:szCs w:val="22"/>
               </w:rPr>
               <w:t>0</w:t>
+            </w:r>
+            <w:r>
+              <w:rPr>
+                <w:rFonts w:ascii="Arial Unicode MS" w:eastAsia="Arial Unicode MS" w:hAnsi="Arial Unicode MS" w:cs="Arial Unicode MS"/>
+                <w:color w:val="000000"/>
+                <w:sz w:val="22"/>
+                <w:szCs w:val="22"/>
+              </w:rPr>
+              <w:t xml:space="preserve"> </w:t>
+            </w:r>
+            <w:r>
+              <w:rPr>
+                <w:rFonts w:ascii="Arial Unicode MS" w:eastAsia="Arial Unicode MS" w:hAnsi="Arial Unicode MS" w:cs="Arial Unicode MS"/>
+                <w:color w:val="000000"/>
+                <w:sz w:val="22"/>
+                <w:szCs w:val="22"/>
+                <w:highlight w:val="red"/>
+                <w:lang w:val="es-MX"/>
+              </w:rPr>
+              <w:t>(NO VA ESTE RECURSO)</w:t>
             </w:r>
           </w:p>
         </w:tc>
@@ -43932,17 +44011,6 @@
             <w:shd w:val="clear" w:color="auto" w:fill="auto"/>
           </w:tcPr>
           <w:p>
-            <w:pPr>
-              <w:spacing w:after="0"/>
-              <w:jc w:val="both"/>
-              <w:rPr>
-                <w:rFonts w:ascii="Arial Unicode MS" w:eastAsia="Arial Unicode MS" w:hAnsi="Arial Unicode MS" w:cs="Arial Unicode MS"/>
-                <w:b/>
-                <w:color w:val="000000"/>
-                <w:sz w:val="22"/>
-                <w:szCs w:val="22"/>
-              </w:rPr>
-            </w:pPr>
             <w:r>
               <w:rPr>
                 <w:rFonts w:ascii="Arial Unicode MS" w:eastAsia="Arial Unicode MS" w:hAnsi="Arial Unicode MS" w:cs="Arial Unicode MS"/>
@@ -43987,6 +44055,26 @@
                 <w:szCs w:val="22"/>
               </w:rPr>
               <w:t>0</w:t>
+            </w:r>
+            <w:r>
+              <w:rPr>
+                <w:rFonts w:ascii="Arial Unicode MS" w:eastAsia="Arial Unicode MS" w:hAnsi="Arial Unicode MS" w:cs="Arial Unicode MS"/>
+                <w:color w:val="000000"/>
+                <w:sz w:val="22"/>
+                <w:szCs w:val="22"/>
+              </w:rPr>
+              <w:t xml:space="preserve"> </w:t>
+            </w:r>
+            <w:r>
+              <w:rPr>
+                <w:rFonts w:ascii="Arial Unicode MS" w:eastAsia="Arial Unicode MS" w:hAnsi="Arial Unicode MS" w:cs="Arial Unicode MS"/>
+                <w:color w:val="000000"/>
+                <w:sz w:val="22"/>
+                <w:szCs w:val="22"/>
+                <w:highlight w:val="red"/>
+                <w:lang w:val="es-MX"/>
+              </w:rPr>
+              <w:t>(NO VA ESTE RECURSO)</w:t>
             </w:r>
           </w:p>
         </w:tc>
@@ -44200,6 +44288,7 @@
                 <w:szCs w:val="22"/>
                 <w:lang w:val="es-CO"/>
               </w:rPr>
+              <w:lastRenderedPageBreak/>
               <w:t>Mapa conceptual</w:t>
             </w:r>
           </w:p>
@@ -44454,7 +44543,6 @@
                 <w:sz w:val="22"/>
                 <w:szCs w:val="22"/>
               </w:rPr>
-              <w:lastRenderedPageBreak/>
               <w:t>Evaluación: recurso nuevo</w:t>
             </w:r>
           </w:p>

</xml_diff>